<commit_message>
fix SKPI template ARS
</commit_message>
<xml_diff>
--- a/storage/template/S1_ARS.docx
+++ b/storage/template/S1_ARS.docx
@@ -13,44 +13,35 @@
           <w:between w:val="nil"/>
         </w:pBdr>
         <w:spacing w:after="0"/>
-        <w:rPr>
-          <w:sz w:val="16"/>
-          <w:szCs w:val="16"/>
-        </w:rPr>
-      </w:pPr>
-    </w:p>
-    <w:p>
-      <w:pPr>
-        <w:widowControl w:val="0"/>
-        <w:pBdr>
-          <w:top w:val="nil"/>
-          <w:left w:val="nil"/>
-          <w:bottom w:val="nil"/>
-          <w:right w:val="nil"/>
-          <w:between w:val="nil"/>
-        </w:pBdr>
-        <w:spacing w:after="0"/>
-      </w:pPr>
-      <w:r>
+        <w:jc w:val="center"/>
         <w:rPr>
           <w:rFonts w:ascii="Lustria" w:eastAsia="Lustria" w:hAnsi="Lustria" w:cs="Lustria"/>
           <w:b/>
           <w:sz w:val="38"/>
           <w:szCs w:val="38"/>
         </w:rPr>
+      </w:pPr>
+      <w:r>
+        <w:rPr>
+          <w:rFonts w:ascii="Lustria" w:eastAsia="Lustria" w:hAnsi="Lustria" w:cs="Lustria"/>
+          <w:b/>
+          <w:noProof/>
+          <w:sz w:val="38"/>
+          <w:szCs w:val="38"/>
+        </w:rPr>
         <mc:AlternateContent>
           <mc:Choice Requires="wps">
             <w:drawing>
-              <wp:anchor distT="0" distB="0" distL="114300" distR="114300" simplePos="0" relativeHeight="251658240" behindDoc="0" locked="0" layoutInCell="1" hidden="0" allowOverlap="1" wp14:anchorId="3EE944CD" wp14:editId="1601402C">
+              <wp:anchor distT="0" distB="0" distL="114300" distR="114300" simplePos="0" relativeHeight="251658240" behindDoc="0" locked="0" layoutInCell="1" hidden="0" allowOverlap="1" wp14:anchorId="3EE944CD" wp14:editId="4F4589D1">
                 <wp:simplePos x="0" y="0"/>
                 <wp:positionH relativeFrom="page">
-                  <wp:posOffset>1106488</wp:posOffset>
+                  <wp:posOffset>1163320</wp:posOffset>
                 </wp:positionH>
                 <wp:positionV relativeFrom="page">
-                  <wp:posOffset>502920</wp:posOffset>
+                  <wp:posOffset>483870</wp:posOffset>
                 </wp:positionV>
-                <wp:extent cx="2012949" cy="560685"/>
-                <wp:effectExtent l="0" t="0" r="0" b="0"/>
+                <wp:extent cx="2012315" cy="560070"/>
+                <wp:effectExtent l="0" t="0" r="6985" b="11430"/>
                 <wp:wrapNone/>
                 <wp:docPr id="48" name="Rectangle 48"/>
                 <wp:cNvGraphicFramePr/>
@@ -60,8 +51,8 @@
                       <wps:cNvSpPr/>
                       <wps:spPr>
                         <a:xfrm>
-                          <a:off x="4443348" y="3532985"/>
-                          <a:ext cx="1805305" cy="494030"/>
+                          <a:off x="0" y="0"/>
+                          <a:ext cx="2012315" cy="560070"/>
                         </a:xfrm>
                         <a:prstGeom prst="rect">
                           <a:avLst/>
@@ -101,7 +92,7 @@
           </mc:Choice>
           <mc:Fallback>
             <w:pict>
-              <v:rect w14:anchorId="3EE944CD" id="Rectangle 48" o:spid="_x0000_s1026" style="position:absolute;margin-left:87.15pt;margin-top:39.6pt;width:158.5pt;height:44.15pt;z-index:251658240;visibility:visible;mso-wrap-style:square;mso-wrap-distance-left:9pt;mso-wrap-distance-top:0;mso-wrap-distance-right:9pt;mso-wrap-distance-bottom:0;mso-position-horizontal:absolute;mso-position-horizontal-relative:page;mso-position-vertical:absolute;mso-position-vertical-relative:page;v-text-anchor:top" o:gfxdata="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" filled="f" stroked="f">
+              <v:rect w14:anchorId="3EE944CD" id="Rectangle 48" o:spid="_x0000_s1026" style="position:absolute;left:0;text-align:left;margin-left:91.6pt;margin-top:38.1pt;width:158.45pt;height:44.1pt;z-index:251658240;visibility:visible;mso-wrap-style:square;mso-wrap-distance-left:9pt;mso-wrap-distance-top:0;mso-wrap-distance-right:9pt;mso-wrap-distance-bottom:0;mso-position-horizontal:absolute;mso-position-horizontal-relative:page;mso-position-vertical:absolute;mso-position-vertical-relative:page;v-text-anchor:top" o:gfxdata="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" filled="f" stroked="f">
                 <v:textbox inset="0,0,0,0">
                   <w:txbxContent>
                     <w:p>
@@ -129,21 +120,117 @@
       </w:r>
       <w:r>
         <w:rPr>
+          <w:noProof/>
+        </w:rPr>
+        <mc:AlternateContent>
+          <mc:Choice Requires="wps">
+            <w:drawing>
+              <wp:anchor distT="0" distB="0" distL="114300" distR="114300" simplePos="0" relativeHeight="251661312" behindDoc="0" locked="0" layoutInCell="1" hidden="0" allowOverlap="1" wp14:anchorId="15CB5EBE" wp14:editId="0A8FDAC6">
+                <wp:simplePos x="0" y="0"/>
+                <wp:positionH relativeFrom="page">
+                  <wp:posOffset>649605</wp:posOffset>
+                </wp:positionH>
+                <wp:positionV relativeFrom="page">
+                  <wp:posOffset>294005</wp:posOffset>
+                </wp:positionV>
+                <wp:extent cx="2546350" cy="299085"/>
+                <wp:effectExtent l="0" t="0" r="6350" b="5715"/>
+                <wp:wrapNone/>
+                <wp:docPr id="47" name="Rectangle 47"/>
+                <wp:cNvGraphicFramePr/>
+                <a:graphic xmlns:a="http://schemas.openxmlformats.org/drawingml/2006/main">
+                  <a:graphicData uri="http://schemas.microsoft.com/office/word/2010/wordprocessingShape">
+                    <wps:wsp>
+                      <wps:cNvSpPr/>
+                      <wps:spPr>
+                        <a:xfrm>
+                          <a:off x="0" y="0"/>
+                          <a:ext cx="2546350" cy="299085"/>
+                        </a:xfrm>
+                        <a:prstGeom prst="rect">
+                          <a:avLst/>
+                        </a:prstGeom>
+                        <a:noFill/>
+                        <a:ln>
+                          <a:noFill/>
+                        </a:ln>
+                      </wps:spPr>
+                      <wps:txbx>
+                        <w:txbxContent>
+                          <w:p>
+                            <w:pPr>
+                              <w:spacing w:after="0" w:line="275" w:lineRule="auto"/>
+                              <w:jc w:val="center"/>
+                              <w:textDirection w:val="btLr"/>
+                            </w:pPr>
+                            <w:r>
+                              <w:rPr>
+                                <w:rFonts w:ascii="Lustria" w:eastAsia="Lustria" w:hAnsi="Lustria" w:cs="Lustria"/>
+                                <w:b/>
+                                <w:color w:val="000000"/>
+                                <w:sz w:val="18"/>
+                              </w:rPr>
+                              <w:t>YAYASAN BORNEO LESTARI</w:t>
+                            </w:r>
+                          </w:p>
+                        </w:txbxContent>
+                      </wps:txbx>
+                      <wps:bodyPr spcFirstLastPara="1" wrap="square" lIns="0" tIns="0" rIns="0" bIns="0" anchor="t" anchorCtr="0">
+                        <a:noAutofit/>
+                      </wps:bodyPr>
+                    </wps:wsp>
+                  </a:graphicData>
+                </a:graphic>
+              </wp:anchor>
+            </w:drawing>
+          </mc:Choice>
+          <mc:Fallback>
+            <w:pict>
+              <v:rect w14:anchorId="15CB5EBE" id="Rectangle 47" o:spid="_x0000_s1027" style="position:absolute;left:0;text-align:left;margin-left:51.15pt;margin-top:23.15pt;width:200.5pt;height:23.55pt;z-index:251661312;visibility:visible;mso-wrap-style:square;mso-wrap-distance-left:9pt;mso-wrap-distance-top:0;mso-wrap-distance-right:9pt;mso-wrap-distance-bottom:0;mso-position-horizontal:absolute;mso-position-horizontal-relative:page;mso-position-vertical:absolute;mso-position-vertical-relative:page;v-text-anchor:top" o:gfxdata="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" filled="f" stroked="f">
+                <v:textbox inset="0,0,0,0">
+                  <w:txbxContent>
+                    <w:p>
+                      <w:pPr>
+                        <w:spacing w:after="0" w:line="275" w:lineRule="auto"/>
+                        <w:jc w:val="center"/>
+                        <w:textDirection w:val="btLr"/>
+                      </w:pPr>
+                      <w:r>
+                        <w:rPr>
+                          <w:rFonts w:ascii="Lustria" w:eastAsia="Lustria" w:hAnsi="Lustria" w:cs="Lustria"/>
+                          <w:b/>
+                          <w:color w:val="000000"/>
+                          <w:sz w:val="18"/>
+                        </w:rPr>
+                        <w:t>YAYASAN BORNEO LESTARI</w:t>
+                      </w:r>
+                    </w:p>
+                  </w:txbxContent>
+                </v:textbox>
+                <w10:wrap anchorx="page" anchory="page"/>
+              </v:rect>
+            </w:pict>
+          </mc:Fallback>
+        </mc:AlternateContent>
+      </w:r>
+      <w:r>
+        <w:rPr>
           <w:rFonts w:ascii="Lustria" w:eastAsia="Lustria" w:hAnsi="Lustria" w:cs="Lustria"/>
           <w:b/>
+          <w:noProof/>
           <w:sz w:val="38"/>
           <w:szCs w:val="38"/>
         </w:rPr>
         <mc:AlternateContent>
           <mc:Choice Requires="wps">
             <w:drawing>
-              <wp:anchor distT="0" distB="0" distL="114300" distR="114300" simplePos="0" relativeHeight="251659264" behindDoc="0" locked="0" layoutInCell="1" hidden="0" allowOverlap="1" wp14:anchorId="49078757" wp14:editId="40DFE6A7">
+              <wp:anchor distT="0" distB="0" distL="114300" distR="114300" simplePos="0" relativeHeight="251659264" behindDoc="0" locked="0" layoutInCell="1" hidden="0" allowOverlap="1" wp14:anchorId="49078757" wp14:editId="59DCA0BE">
                 <wp:simplePos x="0" y="0"/>
                 <wp:positionH relativeFrom="margin">
-                  <wp:align>right</wp:align>
+                  <wp:posOffset>8428990</wp:posOffset>
                 </wp:positionH>
                 <wp:positionV relativeFrom="page">
-                  <wp:posOffset>165418</wp:posOffset>
+                  <wp:posOffset>165100</wp:posOffset>
                 </wp:positionV>
                 <wp:extent cx="3985260" cy="308610"/>
                 <wp:effectExtent l="0" t="0" r="0" b="0"/>
@@ -156,8 +243,8 @@
                       <wps:cNvSpPr/>
                       <wps:spPr>
                         <a:xfrm>
-                          <a:off x="3358133" y="3630458"/>
-                          <a:ext cx="3975735" cy="299085"/>
+                          <a:off x="0" y="0"/>
+                          <a:ext cx="3985260" cy="308610"/>
                         </a:xfrm>
                         <a:prstGeom prst="rect">
                           <a:avLst/>
@@ -226,7 +313,7 @@
           </mc:Choice>
           <mc:Fallback>
             <w:pict>
-              <v:rect w14:anchorId="49078757" id="Rectangle 49" o:spid="_x0000_s1027" style="position:absolute;margin-left:262.6pt;margin-top:13.05pt;width:313.8pt;height:24.3pt;z-index:251659264;visibility:visible;mso-wrap-style:square;mso-wrap-distance-left:9pt;mso-wrap-distance-top:0;mso-wrap-distance-right:9pt;mso-wrap-distance-bottom:0;mso-position-horizontal:right;mso-position-horizontal-relative:margin;mso-position-vertical:absolute;mso-position-vertical-relative:page;v-text-anchor:middle" o:gfxdata="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" fillcolor="white [3201]" stroked="f">
+              <v:rect w14:anchorId="49078757" id="Rectangle 49" o:spid="_x0000_s1028" style="position:absolute;left:0;text-align:left;margin-left:663.7pt;margin-top:13pt;width:313.8pt;height:24.3pt;z-index:251659264;visibility:visible;mso-wrap-style:square;mso-wrap-distance-left:9pt;mso-wrap-distance-top:0;mso-wrap-distance-right:9pt;mso-wrap-distance-bottom:0;mso-position-horizontal:absolute;mso-position-horizontal-relative:margin;mso-position-vertical:absolute;mso-position-vertical-relative:page;v-text-anchor:middle" o:gfxdata="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" fillcolor="white [3201]" stroked="f">
                 <v:textbox inset="2.53958mm,1.2694mm,2.53958mm,1.2694mm">
                   <w:txbxContent>
                     <w:p>
@@ -280,8 +367,12 @@
         </mc:AlternateContent>
       </w:r>
       <w:r>
+        <w:rPr>
+          <w:b/>
+          <w:noProof/>
+        </w:rPr>
         <w:drawing>
-          <wp:anchor distT="0" distB="0" distL="114300" distR="114300" simplePos="0" relativeHeight="251660288" behindDoc="0" locked="0" layoutInCell="1" hidden="0" allowOverlap="1" wp14:anchorId="68A06A89" wp14:editId="6D23E9C0">
+          <wp:anchor distT="0" distB="0" distL="114300" distR="114300" simplePos="0" relativeHeight="251660288" behindDoc="0" locked="0" layoutInCell="1" hidden="0" allowOverlap="1" wp14:anchorId="68A06A89" wp14:editId="67B3D099">
             <wp:simplePos x="0" y="0"/>
             <wp:positionH relativeFrom="page">
               <wp:posOffset>326390</wp:posOffset>
@@ -324,6 +415,24 @@
           </wp:anchor>
         </w:drawing>
       </w:r>
+      <w:r>
+        <w:rPr>
+          <w:rFonts w:ascii="Lustria" w:eastAsia="Lustria" w:hAnsi="Lustria" w:cs="Lustria"/>
+          <w:b/>
+          <w:sz w:val="38"/>
+          <w:szCs w:val="38"/>
+        </w:rPr>
+        <w:t>Su</w:t>
+      </w:r>
+      <w:r>
+        <w:rPr>
+          <w:rFonts w:ascii="Lustria" w:eastAsia="Lustria" w:hAnsi="Lustria" w:cs="Lustria"/>
+          <w:b/>
+          <w:sz w:val="38"/>
+          <w:szCs w:val="38"/>
+        </w:rPr>
+        <w:t>rat Keterangan Pendamping Ijazah</w:t>
+      </w:r>
     </w:p>
     <w:p>
       <w:pPr>
@@ -333,104 +442,30 @@
       </w:pPr>
       <w:r>
         <w:rPr>
+          <w:rFonts w:ascii="Arial Narrow" w:eastAsia="Arial Narrow" w:hAnsi="Arial Narrow" w:cs="Arial Narrow"/>
+          <w:i/>
+          <w:sz w:val="36"/>
+          <w:szCs w:val="36"/>
+        </w:rPr>
+        <w:t xml:space="preserve">Sarjana </w:t>
+      </w:r>
+      <w:r>
+        <w:rPr>
           <w:rFonts w:ascii="Lustria" w:eastAsia="Lustria" w:hAnsi="Lustria" w:cs="Lustria"/>
           <w:b/>
           <w:sz w:val="38"/>
           <w:szCs w:val="38"/>
         </w:rPr>
-        <w:t>Surat Keterangan Pendamping Ijazah</w:t>
+        <w:t xml:space="preserve"> </w:t>
       </w:r>
       <w:r>
-        <mc:AlternateContent>
-          <mc:Choice Requires="wps">
-            <w:drawing>
-              <wp:anchor distT="0" distB="0" distL="114300" distR="114300" simplePos="0" relativeHeight="251661312" behindDoc="0" locked="0" layoutInCell="1" hidden="0" allowOverlap="1" wp14:anchorId="15CB5EBE" wp14:editId="35FE5965">
-                <wp:simplePos x="0" y="0"/>
-                <wp:positionH relativeFrom="page">
-                  <wp:posOffset>640080</wp:posOffset>
-                </wp:positionH>
-                <wp:positionV relativeFrom="page">
-                  <wp:posOffset>256032</wp:posOffset>
-                </wp:positionV>
-                <wp:extent cx="2546350" cy="299085"/>
-                <wp:effectExtent l="0" t="0" r="0" b="0"/>
-                <wp:wrapNone/>
-                <wp:docPr id="47" name="Rectangle 47"/>
-                <wp:cNvGraphicFramePr/>
-                <a:graphic xmlns:a="http://schemas.openxmlformats.org/drawingml/2006/main">
-                  <a:graphicData uri="http://schemas.microsoft.com/office/word/2010/wordprocessingShape">
-                    <wps:wsp>
-                      <wps:cNvSpPr/>
-                      <wps:spPr>
-                        <a:xfrm>
-                          <a:off x="4125213" y="3682845"/>
-                          <a:ext cx="2441575" cy="194310"/>
-                        </a:xfrm>
-                        <a:prstGeom prst="rect">
-                          <a:avLst/>
-                        </a:prstGeom>
-                        <a:noFill/>
-                        <a:ln>
-                          <a:noFill/>
-                        </a:ln>
-                      </wps:spPr>
-                      <wps:txbx>
-                        <w:txbxContent>
-                          <w:p>
-                            <w:pPr>
-                              <w:spacing w:after="0" w:line="275" w:lineRule="auto"/>
-                              <w:jc w:val="center"/>
-                              <w:textDirection w:val="btLr"/>
-                            </w:pPr>
-                            <w:r>
-                              <w:rPr>
-                                <w:rFonts w:ascii="Lustria" w:eastAsia="Lustria" w:hAnsi="Lustria" w:cs="Lustria"/>
-                                <w:b/>
-                                <w:color w:val="000000"/>
-                                <w:sz w:val="18"/>
-                              </w:rPr>
-                              <w:t>YAYASAN BORNEO LESTARI</w:t>
-                            </w:r>
-                          </w:p>
-                        </w:txbxContent>
-                      </wps:txbx>
-                      <wps:bodyPr spcFirstLastPara="1" wrap="square" lIns="0" tIns="0" rIns="0" bIns="0" anchor="t" anchorCtr="0">
-                        <a:noAutofit/>
-                      </wps:bodyPr>
-                    </wps:wsp>
-                  </a:graphicData>
-                </a:graphic>
-              </wp:anchor>
-            </w:drawing>
-          </mc:Choice>
-          <mc:Fallback>
-            <w:pict>
-              <v:rect w14:anchorId="15CB5EBE" id="Rectangle 47" o:spid="_x0000_s1028" style="position:absolute;left:0;text-align:left;margin-left:50.4pt;margin-top:20.15pt;width:200.5pt;height:23.55pt;z-index:251661312;visibility:visible;mso-wrap-style:square;mso-wrap-distance-left:9pt;mso-wrap-distance-top:0;mso-wrap-distance-right:9pt;mso-wrap-distance-bottom:0;mso-position-horizontal:absolute;mso-position-horizontal-relative:page;mso-position-vertical:absolute;mso-position-vertical-relative:page;v-text-anchor:top" o:gfxdata="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" filled="f" stroked="f">
-                <v:textbox inset="0,0,0,0">
-                  <w:txbxContent>
-                    <w:p>
-                      <w:pPr>
-                        <w:spacing w:after="0" w:line="275" w:lineRule="auto"/>
-                        <w:jc w:val="center"/>
-                        <w:textDirection w:val="btLr"/>
-                      </w:pPr>
-                      <w:r>
-                        <w:rPr>
-                          <w:rFonts w:ascii="Lustria" w:eastAsia="Lustria" w:hAnsi="Lustria" w:cs="Lustria"/>
-                          <w:b/>
-                          <w:color w:val="000000"/>
-                          <w:sz w:val="18"/>
-                        </w:rPr>
-                        <w:t>YAYASAN BORNEO LESTARI</w:t>
-                      </w:r>
-                    </w:p>
-                  </w:txbxContent>
-                </v:textbox>
-                <w10:wrap anchorx="page" anchory="page"/>
-              </v:rect>
-            </w:pict>
-          </mc:Fallback>
-        </mc:AlternateContent>
+        <w:rPr>
+          <w:rFonts w:ascii="Arial Narrow" w:eastAsia="Arial Narrow" w:hAnsi="Arial Narrow" w:cs="Arial Narrow"/>
+          <w:i/>
+          <w:sz w:val="36"/>
+          <w:szCs w:val="36"/>
+        </w:rPr>
+        <w:t xml:space="preserve">Supplement  </w:t>
       </w:r>
     </w:p>
     <w:p>
@@ -441,12 +476,139 @@
       </w:pPr>
       <w:r>
         <w:rPr>
+          <w:rFonts w:ascii="Times New Roman" w:eastAsia="Times New Roman" w:hAnsi="Times New Roman"/>
+          <w:sz w:val="21"/>
+          <w:szCs w:val="21"/>
+        </w:rPr>
+        <w:t>Surat Keterangan Pendamping Ijazah (SKPI) ini mengacu pada Kerangka Kualifikasi Nasional Indonesia (KKNI) tentang pengakuan studi, ijazah dan gelar pendidikan tinggi.</w:t>
+      </w:r>
+      <w:r>
+        <w:rPr>
           <w:rFonts w:ascii="Arial Narrow" w:eastAsia="Arial Narrow" w:hAnsi="Arial Narrow" w:cs="Arial Narrow"/>
           <w:i/>
           <w:sz w:val="36"/>
           <w:szCs w:val="36"/>
         </w:rPr>
-        <w:t xml:space="preserve">Sarjana Supplement  </w:t>
+        <w:t xml:space="preserve"> </w:t>
+      </w:r>
+    </w:p>
+    <w:p>
+      <w:pPr>
+        <w:spacing w:after="80" w:line="240" w:lineRule="auto"/>
+        <w:ind w:left="2268" w:right="2257"/>
+        <w:jc w:val="center"/>
+        <w:rPr>
+          <w:rFonts w:ascii="Times New Roman" w:eastAsia="Times New Roman" w:hAnsi="Times New Roman"/>
+          <w:color w:val="FFFFFF" w:themeColor="background1"/>
+          <w:sz w:val="21"/>
+          <w:szCs w:val="21"/>
+        </w:rPr>
+      </w:pPr>
+      <w:r>
+        <w:rPr>
+          <w:rFonts w:ascii="Times New Roman" w:eastAsia="Times New Roman" w:hAnsi="Times New Roman"/>
+          <w:sz w:val="21"/>
+          <w:szCs w:val="21"/>
+        </w:rPr>
+        <w:t>Tujuan dari SKPI ini adalah menjadi dokumen yang menyatakan kemampuan kerja, penguasaan pengetahuan, dan sikap/moral pemegangnya</w:t>
+      </w:r>
+      <w:r>
+        <w:rPr>
+          <w:rFonts w:ascii="Times New Roman" w:eastAsia="Times New Roman" w:hAnsi="Times New Roman"/>
+          <w:sz w:val="21"/>
+          <w:szCs w:val="21"/>
+        </w:rPr>
+        <w:t>.</w:t>
+      </w:r>
+      <w:r>
+        <w:rPr>
+          <w:rFonts w:ascii="Times New Roman" w:eastAsia="Times New Roman" w:hAnsi="Times New Roman"/>
+          <w:color w:val="FF0000"/>
+          <w:sz w:val="21"/>
+          <w:szCs w:val="21"/>
+        </w:rPr>
+        <w:t xml:space="preserve">                                                                     </w:t>
+      </w:r>
+      <w:r>
+        <w:rPr>
+          <w:rFonts w:ascii="Times New Roman" w:eastAsia="Times New Roman" w:hAnsi="Times New Roman"/>
+          <w:color w:val="FF0000"/>
+          <w:sz w:val="21"/>
+          <w:szCs w:val="21"/>
+        </w:rPr>
+        <w:t xml:space="preserve"> </w:t>
+      </w:r>
+      <w:r>
+        <w:rPr>
+          <w:rFonts w:ascii="Times New Roman" w:eastAsia="Times New Roman" w:hAnsi="Times New Roman"/>
+          <w:color w:val="FF0000"/>
+          <w:sz w:val="21"/>
+          <w:szCs w:val="21"/>
+        </w:rPr>
+        <w:t xml:space="preserve">                                                                              </w:t>
+      </w:r>
+      <w:r>
+        <w:rPr>
+          <w:rFonts w:ascii="Times New Roman" w:eastAsia="Times New Roman" w:hAnsi="Times New Roman"/>
+          <w:color w:val="FF0000"/>
+          <w:sz w:val="21"/>
+          <w:szCs w:val="21"/>
+        </w:rPr>
+        <w:t xml:space="preserve">  </w:t>
+      </w:r>
+      <w:r>
+        <w:rPr>
+          <w:rFonts w:ascii="Times New Roman" w:eastAsia="Times New Roman" w:hAnsi="Times New Roman"/>
+          <w:color w:val="FFFFFF" w:themeColor="background1"/>
+          <w:sz w:val="21"/>
+          <w:szCs w:val="21"/>
+        </w:rPr>
+        <w:t>.</w:t>
+      </w:r>
+      <w:r>
+        <w:rPr>
+          <w:rFonts w:ascii="Times New Roman" w:eastAsia="Times New Roman" w:hAnsi="Times New Roman"/>
+          <w:color w:val="FFFFFF" w:themeColor="background1"/>
+          <w:sz w:val="21"/>
+          <w:szCs w:val="21"/>
+        </w:rPr>
+        <w:t xml:space="preserve"> </w:t>
+      </w:r>
+      <w:r>
+        <w:rPr>
+          <w:rFonts w:ascii="Times New Roman" w:eastAsia="Times New Roman" w:hAnsi="Times New Roman"/>
+          <w:color w:val="FFFFFF" w:themeColor="background1"/>
+          <w:sz w:val="21"/>
+          <w:szCs w:val="21"/>
+        </w:rPr>
+        <w:t xml:space="preserve">                           </w:t>
+      </w:r>
+      <w:r>
+        <w:rPr>
+          <w:rFonts w:ascii="Times New Roman" w:eastAsia="Times New Roman" w:hAnsi="Times New Roman"/>
+          <w:color w:val="FFFFFF" w:themeColor="background1"/>
+          <w:sz w:val="21"/>
+          <w:szCs w:val="21"/>
+        </w:rPr>
+        <w:t xml:space="preserve">                                                                                                                                </w:t>
+      </w:r>
+      <w:r>
+        <w:rPr>
+          <w:rFonts w:ascii="Times New Roman" w:eastAsia="Times New Roman" w:hAnsi="Times New Roman"/>
+          <w:color w:val="FFFFFF" w:themeColor="background1"/>
+          <w:sz w:val="21"/>
+          <w:szCs w:val="21"/>
+        </w:rPr>
+        <w:t xml:space="preserve"> </w:t>
+      </w:r>
+      <w:r>
+        <w:rPr>
+          <w:rFonts w:ascii="Times New Roman" w:eastAsia="Times New Roman" w:hAnsi="Times New Roman"/>
+          <w:color w:val="FFFFFF" w:themeColor="background1"/>
+          <w:sz w:val="21"/>
+          <w:szCs w:val="21"/>
+        </w:rPr>
+        <w:t xml:space="preserve">                                                                                                                                                 .</w:t>
       </w:r>
     </w:p>
     <w:p>
@@ -472,14 +634,27 @@
           <w:cols w:space="720"/>
         </w:sectPr>
       </w:pPr>
-      <w:r>
-        <w:rPr>
-          <w:rFonts w:ascii="Times New Roman" w:eastAsia="Times New Roman" w:hAnsi="Times New Roman"/>
-          <w:sz w:val="21"/>
-          <w:szCs w:val="21"/>
-        </w:rPr>
-        <w:t>Surat Keterangan Pendamping Ijazah (SKPI) ini mengacu pada Kerangka Kualifikasi Nasional Indonesia (KKNI) tentang pengakuan studi, ijazah dan gelar pendidikan tinggi. Tujuan dari SKPI ini adalah menjadi dokumen yang menyatakan kemampuan kerja, penguasaan pengetahuan, dan sikap/moral pemegangnya.</w:t>
-      </w:r>
+    </w:p>
+    <w:p>
+      <w:pPr>
+        <w:keepNext/>
+        <w:keepLines/>
+        <w:spacing w:after="0" w:line="14" w:lineRule="auto"/>
+      </w:pPr>
+    </w:p>
+    <w:p>
+      <w:pPr>
+        <w:keepNext/>
+        <w:keepLines/>
+        <w:spacing w:after="0" w:line="14" w:lineRule="auto"/>
+      </w:pPr>
+    </w:p>
+    <w:p>
+      <w:pPr>
+        <w:keepNext/>
+        <w:keepLines/>
+        <w:spacing w:after="0" w:line="14" w:lineRule="auto"/>
+      </w:pPr>
     </w:p>
     <w:p>
       <w:pPr>
@@ -1387,7 +1562,7 @@
                 <w:sz w:val="16"/>
                 <w:szCs w:val="16"/>
               </w:rPr>
-              <w:t xml:space="preserve">Administrasi Rumah Sakit </w:t>
+              <w:t xml:space="preserve">Kesehatan </w:t>
             </w:r>
             <w:r>
               <w:rPr>
@@ -1403,7 +1578,7 @@
                 <w:sz w:val="16"/>
                 <w:szCs w:val="16"/>
               </w:rPr>
-              <w:t>ARS</w:t>
+              <w:t>Kes</w:t>
             </w:r>
             <w:r>
               <w:rPr>
@@ -2364,7 +2539,55 @@
                 <w:sz w:val="16"/>
                 <w:szCs w:val="16"/>
               </w:rPr>
-              <w:t>(SK LAM PT Kes Nomor : 0322/LAM-PTKes/Akr/Sar/VI/2019)</w:t>
+              <w:t>(SK LAM PT Kes Nomor : 03</w:t>
+            </w:r>
+            <w:r>
+              <w:rPr>
+                <w:rFonts w:ascii="Times New Roman" w:eastAsia="Times New Roman" w:hAnsi="Times New Roman"/>
+                <w:sz w:val="16"/>
+                <w:szCs w:val="16"/>
+              </w:rPr>
+              <w:t>1</w:t>
+            </w:r>
+            <w:r>
+              <w:rPr>
+                <w:rFonts w:ascii="Times New Roman" w:eastAsia="Times New Roman" w:hAnsi="Times New Roman"/>
+                <w:sz w:val="16"/>
+                <w:szCs w:val="16"/>
+              </w:rPr>
+              <w:t>2/LAM-PTKes/Akr/Sar/</w:t>
+            </w:r>
+            <w:r>
+              <w:rPr>
+                <w:rFonts w:ascii="Times New Roman" w:eastAsia="Times New Roman" w:hAnsi="Times New Roman"/>
+                <w:sz w:val="16"/>
+                <w:szCs w:val="16"/>
+              </w:rPr>
+              <w:t>I</w:t>
+            </w:r>
+            <w:r>
+              <w:rPr>
+                <w:rFonts w:ascii="Times New Roman" w:eastAsia="Times New Roman" w:hAnsi="Times New Roman"/>
+                <w:sz w:val="16"/>
+                <w:szCs w:val="16"/>
+              </w:rPr>
+              <w:t>V/20</w:t>
+            </w:r>
+            <w:r>
+              <w:rPr>
+                <w:rFonts w:ascii="Times New Roman" w:eastAsia="Times New Roman" w:hAnsi="Times New Roman"/>
+                <w:sz w:val="16"/>
+                <w:szCs w:val="16"/>
+              </w:rPr>
+              <w:t>23</w:t>
+            </w:r>
+            <w:r>
+              <w:rPr>
+                <w:rFonts w:ascii="Times New Roman" w:eastAsia="Times New Roman" w:hAnsi="Times New Roman"/>
+                <w:sz w:val="16"/>
+                <w:szCs w:val="16"/>
+              </w:rPr>
+              <w:t>)</w:t>
             </w:r>
           </w:p>
         </w:tc>
@@ -3740,7 +3963,23 @@
                 <w:sz w:val="16"/>
                 <w:szCs w:val="16"/>
               </w:rPr>
-              <w:t xml:space="preserve">Menunjukkan sikap bertanggungjawab atas pekerjaan </w:t>
+              <w:t>Menunjukkan sikap bertanggung</w:t>
+            </w:r>
+            <w:r>
+              <w:rPr>
+                <w:rFonts w:ascii="Times New Roman" w:eastAsia="Times New Roman" w:hAnsi="Times New Roman"/>
+                <w:sz w:val="16"/>
+                <w:szCs w:val="16"/>
+              </w:rPr>
+              <w:t xml:space="preserve"> </w:t>
+            </w:r>
+            <w:r>
+              <w:rPr>
+                <w:rFonts w:ascii="Times New Roman" w:eastAsia="Times New Roman" w:hAnsi="Times New Roman"/>
+                <w:sz w:val="16"/>
+                <w:szCs w:val="16"/>
+              </w:rPr>
+              <w:t xml:space="preserve">jawab atas pekerjaan </w:t>
             </w:r>
             <w:r>
               <w:rPr>
@@ -4084,15 +4323,7 @@
                 <w:sz w:val="16"/>
                 <w:szCs w:val="16"/>
               </w:rPr>
-              <w:t xml:space="preserve">Menguasai konsep advokasi, memberdayakan dan mengembangkan kegiatan dukungan sosial di bidang administrasi rumah sakit untuk meningkatkan jejaring dan aksesibilitas pelayanan kesehatan rumah sakit serta menganalisis hasil advokasi, pemberdayaan dan dukungan </w:t>
-            </w:r>
-            <w:r>
-              <w:rPr>
-                <w:rFonts w:ascii="Times New Roman" w:eastAsia="Times New Roman" w:hAnsi="Times New Roman"/>
-                <w:sz w:val="16"/>
-                <w:szCs w:val="16"/>
-              </w:rPr>
-              <w:t>sosial.</w:t>
+              <w:t>Menguasai konsep advokasi, memberdayakan dan mengembangkan kegiatan dukungan sosial di bidang administrasi rumah sakit untuk meningkatkan jejaring dan aksesibilitas pelayanan kesehatan rumah sakit serta menganalisis hasil advokasi, pemberdayaan dan dukungan sosial.</w:t>
             </w:r>
           </w:p>
         </w:tc>
@@ -4157,23 +4388,7 @@
                 <w:sz w:val="16"/>
                 <w:szCs w:val="16"/>
               </w:rPr>
-              <w:t>Menguasai konsep kepemimpinan, cara berpikir s</w:t>
-            </w:r>
-            <w:r>
-              <w:rPr>
-                <w:rFonts w:ascii="Times New Roman" w:eastAsia="Times New Roman" w:hAnsi="Times New Roman"/>
-                <w:sz w:val="16"/>
-                <w:szCs w:val="16"/>
-              </w:rPr>
-              <w:t>i</w:t>
-            </w:r>
-            <w:r>
-              <w:rPr>
-                <w:rFonts w:ascii="Times New Roman" w:eastAsia="Times New Roman" w:hAnsi="Times New Roman"/>
-                <w:sz w:val="16"/>
-                <w:szCs w:val="16"/>
-              </w:rPr>
-              <w:t>stem, dan budaya kewirausahaan dalam bidang organisasi Kesehatan dan administrasi rumah sakit.</w:t>
+              <w:t>Menguasai konsep kepemimpinan, cara berpikir sistem, dan budaya kewirausahaan dalam bidang organisasi Kesehatan dan administrasi rumah sakit.</w:t>
             </w:r>
           </w:p>
         </w:tc>
@@ -4674,97 +4889,8 @@
           </w:p>
         </w:tc>
       </w:tr>
-      <w:tr>
-        <w:tc>
-          <w:tcPr>
-            <w:tcW w:w="566" w:type="dxa"/>
-            <w:shd w:val="clear" w:color="auto" w:fill="auto"/>
-            <w:tcMar>
-              <w:top w:w="28" w:type="dxa"/>
-              <w:left w:w="28" w:type="dxa"/>
-              <w:bottom w:w="28" w:type="dxa"/>
-              <w:right w:w="28" w:type="dxa"/>
-            </w:tcMar>
-          </w:tcPr>
-          <w:p>
-            <w:pPr>
-              <w:widowControl w:val="0"/>
-              <w:jc w:val="center"/>
-              <w:rPr>
-                <w:rFonts w:ascii="Times New Roman" w:eastAsia="Times New Roman" w:hAnsi="Times New Roman"/>
-                <w:sz w:val="16"/>
-                <w:szCs w:val="16"/>
-              </w:rPr>
-            </w:pPr>
-            <w:r>
-              <w:rPr>
-                <w:rFonts w:ascii="Times New Roman" w:eastAsia="Times New Roman" w:hAnsi="Times New Roman"/>
-                <w:sz w:val="16"/>
-                <w:szCs w:val="16"/>
-              </w:rPr>
-              <w:t>3.1.23</w:t>
-            </w:r>
-          </w:p>
-        </w:tc>
-        <w:tc>
-          <w:tcPr>
-            <w:tcW w:w="8957" w:type="dxa"/>
-            <w:shd w:val="clear" w:color="auto" w:fill="auto"/>
-            <w:tcMar>
-              <w:top w:w="28" w:type="dxa"/>
-              <w:left w:w="28" w:type="dxa"/>
-              <w:bottom w:w="28" w:type="dxa"/>
-              <w:right w:w="28" w:type="dxa"/>
-            </w:tcMar>
-          </w:tcPr>
-          <w:p>
-            <w:pPr>
-              <w:widowControl w:val="0"/>
-              <w:jc w:val="both"/>
-              <w:rPr>
-                <w:rFonts w:ascii="Times New Roman" w:eastAsia="Times New Roman" w:hAnsi="Times New Roman"/>
-                <w:sz w:val="16"/>
-                <w:szCs w:val="16"/>
-              </w:rPr>
-            </w:pPr>
-            <w:r>
-              <w:rPr>
-                <w:rFonts w:ascii="Times New Roman" w:eastAsia="Times New Roman" w:hAnsi="Times New Roman"/>
-                <w:sz w:val="16"/>
-                <w:szCs w:val="16"/>
-              </w:rPr>
-              <w:t>Mampu memelihara dan mengembangkan jaringan kerja dengan pembimbing, kolega, sejawat baik di dalam maupun di luar lembaganya</w:t>
-            </w:r>
-            <w:r>
-              <w:rPr>
-                <w:rFonts w:ascii="Times New Roman" w:eastAsia="Times New Roman" w:hAnsi="Times New Roman"/>
-                <w:sz w:val="16"/>
-                <w:szCs w:val="16"/>
-              </w:rPr>
-              <w:t>.</w:t>
-            </w:r>
-          </w:p>
-        </w:tc>
-      </w:tr>
     </w:tbl>
-    <w:p>
-      <w:pPr>
-        <w:widowControl w:val="0"/>
-        <w:pBdr>
-          <w:top w:val="nil"/>
-          <w:left w:val="nil"/>
-          <w:bottom w:val="nil"/>
-          <w:right w:val="nil"/>
-          <w:between w:val="nil"/>
-        </w:pBdr>
-        <w:spacing w:after="0" w:line="14" w:lineRule="auto"/>
-        <w:rPr>
-          <w:rFonts w:ascii="Times New Roman" w:eastAsia="Times New Roman" w:hAnsi="Times New Roman"/>
-          <w:sz w:val="16"/>
-          <w:szCs w:val="16"/>
-        </w:rPr>
-      </w:pPr>
-    </w:p>
+    <w:p/>
     <w:tbl>
       <w:tblPr>
         <w:tblStyle w:val="afff9"/>
@@ -4814,15 +4940,7 @@
                 <w:szCs w:val="16"/>
               </w:rPr>
               <w:lastRenderedPageBreak/>
-              <w:t>3.1.2</w:t>
-            </w:r>
-            <w:r>
-              <w:rPr>
-                <w:rFonts w:ascii="Times New Roman" w:eastAsia="Times New Roman" w:hAnsi="Times New Roman"/>
-                <w:sz w:val="16"/>
-                <w:szCs w:val="16"/>
-              </w:rPr>
-              <w:t>4</w:t>
+              <w:t>3.1.23</w:t>
             </w:r>
           </w:p>
         </w:tc>
@@ -4853,7 +4971,7 @@
                 <w:sz w:val="16"/>
                 <w:szCs w:val="16"/>
               </w:rPr>
-              <w:t>Mampu bertanggungjawab atas pencapaian hasil kerja kelompok dan melakukan supervise dan evaluasi terhadap penyelesaian pekerjaan yang ditugaskan kepada pekerja yang berada di bawah tanggungjawabnya</w:t>
+              <w:t>Mampu memelihara dan mengembangkan jaringan kerja dengan pembimbing, kolega, sejawat baik di dalam maupun di luar lembaganya</w:t>
             </w:r>
             <w:r>
               <w:rPr>
@@ -4902,7 +5020,7 @@
                 <w:sz w:val="16"/>
                 <w:szCs w:val="16"/>
               </w:rPr>
-              <w:t>5</w:t>
+              <w:t>4</w:t>
             </w:r>
           </w:p>
         </w:tc>
@@ -4933,7 +5051,63 @@
                 <w:sz w:val="16"/>
                 <w:szCs w:val="16"/>
               </w:rPr>
-              <w:t>Mampu melakukan proses evaluasi diri terhadap kelompok kerja yang berada dibawah tanggung jawabnya, dan mampu mengelola pembelajaran secara mandiri;</w:t>
+              <w:t>Mampu bertanggung</w:t>
+            </w:r>
+            <w:r>
+              <w:rPr>
+                <w:rFonts w:ascii="Times New Roman" w:eastAsia="Times New Roman" w:hAnsi="Times New Roman"/>
+                <w:sz w:val="16"/>
+                <w:szCs w:val="16"/>
+              </w:rPr>
+              <w:t xml:space="preserve"> </w:t>
+            </w:r>
+            <w:r>
+              <w:rPr>
+                <w:rFonts w:ascii="Times New Roman" w:eastAsia="Times New Roman" w:hAnsi="Times New Roman"/>
+                <w:sz w:val="16"/>
+                <w:szCs w:val="16"/>
+              </w:rPr>
+              <w:t>jawab atas pencapaian hasil kerja kelompok dan melakukan supervis</w:t>
+            </w:r>
+            <w:r>
+              <w:rPr>
+                <w:rFonts w:ascii="Times New Roman" w:eastAsia="Times New Roman" w:hAnsi="Times New Roman"/>
+                <w:sz w:val="16"/>
+                <w:szCs w:val="16"/>
+              </w:rPr>
+              <w:t>i</w:t>
+            </w:r>
+            <w:r>
+              <w:rPr>
+                <w:rFonts w:ascii="Times New Roman" w:eastAsia="Times New Roman" w:hAnsi="Times New Roman"/>
+                <w:sz w:val="16"/>
+                <w:szCs w:val="16"/>
+              </w:rPr>
+              <w:t xml:space="preserve"> dan evaluasi terhadap penyelesaian pekerjaan yang ditugaskan kepada pekerja yang berada di bawah tanggung</w:t>
+            </w:r>
+            <w:r>
+              <w:rPr>
+                <w:rFonts w:ascii="Times New Roman" w:eastAsia="Times New Roman" w:hAnsi="Times New Roman"/>
+                <w:sz w:val="16"/>
+                <w:szCs w:val="16"/>
+              </w:rPr>
+              <w:t xml:space="preserve"> </w:t>
+            </w:r>
+            <w:r>
+              <w:rPr>
+                <w:rFonts w:ascii="Times New Roman" w:eastAsia="Times New Roman" w:hAnsi="Times New Roman"/>
+                <w:sz w:val="16"/>
+                <w:szCs w:val="16"/>
+              </w:rPr>
+              <w:t>jawabnya</w:t>
+            </w:r>
+            <w:r>
+              <w:rPr>
+                <w:rFonts w:ascii="Times New Roman" w:eastAsia="Times New Roman" w:hAnsi="Times New Roman"/>
+                <w:sz w:val="16"/>
+                <w:szCs w:val="16"/>
+              </w:rPr>
+              <w:t>.</w:t>
             </w:r>
           </w:p>
         </w:tc>
@@ -4974,7 +5148,7 @@
                 <w:sz w:val="16"/>
                 <w:szCs w:val="16"/>
               </w:rPr>
-              <w:t>6</w:t>
+              <w:t>5</w:t>
             </w:r>
           </w:p>
         </w:tc>
@@ -5005,15 +5179,7 @@
                 <w:sz w:val="16"/>
                 <w:szCs w:val="16"/>
               </w:rPr>
-              <w:t>Mampu mendokumentasikan, menyimpan, mengamankan, dan menemukan kembali data untuk menjamin kesahihan dan mencegah plagiasi</w:t>
-            </w:r>
-            <w:r>
-              <w:rPr>
-                <w:rFonts w:ascii="Times New Roman" w:eastAsia="Times New Roman" w:hAnsi="Times New Roman"/>
-                <w:sz w:val="16"/>
-                <w:szCs w:val="16"/>
-              </w:rPr>
-              <w:t>.</w:t>
+              <w:t>Mampu melakukan proses evaluasi diri terhadap kelompok kerja yang berada dibawah tanggung jawabnya, dan mampu mengelola pembelajaran secara mandiri;</w:t>
             </w:r>
           </w:p>
         </w:tc>
@@ -5054,7 +5220,7 @@
                 <w:sz w:val="16"/>
                 <w:szCs w:val="16"/>
               </w:rPr>
-              <w:t>7</w:t>
+              <w:t>6</w:t>
             </w:r>
           </w:p>
         </w:tc>
@@ -5085,7 +5251,7 @@
                 <w:sz w:val="16"/>
                 <w:szCs w:val="16"/>
               </w:rPr>
-              <w:t>Mampu menyusun business plan (Rencana Strategis Bisnis dan Rencana Bisnis Anggaran)</w:t>
+              <w:t>Mampu mendokumentasikan, menyimpan, mengamankan, dan menemukan kembali data untuk menjamin kesahihan dan mencegah plagiasi</w:t>
             </w:r>
             <w:r>
               <w:rPr>
@@ -5102,6 +5268,9 @@
         <w:tc>
           <w:tcPr>
             <w:tcW w:w="566" w:type="dxa"/>
+            <w:tcBorders>
+              <w:bottom w:val="single" w:sz="8" w:space="0" w:color="000000"/>
+            </w:tcBorders>
             <w:shd w:val="clear" w:color="auto" w:fill="auto"/>
             <w:tcMar>
               <w:top w:w="28" w:type="dxa"/>
@@ -5126,21 +5295,24 @@
                 <w:sz w:val="16"/>
                 <w:szCs w:val="16"/>
               </w:rPr>
-              <w:t>3.1.</w:t>
-            </w:r>
-            <w:r>
-              <w:rPr>
-                <w:rFonts w:ascii="Times New Roman" w:eastAsia="Times New Roman" w:hAnsi="Times New Roman"/>
-                <w:sz w:val="16"/>
-                <w:szCs w:val="16"/>
-              </w:rPr>
-              <w:t>28</w:t>
+              <w:t>3.1.2</w:t>
+            </w:r>
+            <w:r>
+              <w:rPr>
+                <w:rFonts w:ascii="Times New Roman" w:eastAsia="Times New Roman" w:hAnsi="Times New Roman"/>
+                <w:sz w:val="16"/>
+                <w:szCs w:val="16"/>
+              </w:rPr>
+              <w:t>7</w:t>
             </w:r>
           </w:p>
         </w:tc>
         <w:tc>
           <w:tcPr>
             <w:tcW w:w="8897" w:type="dxa"/>
+            <w:tcBorders>
+              <w:bottom w:val="single" w:sz="8" w:space="0" w:color="000000"/>
+            </w:tcBorders>
             <w:shd w:val="clear" w:color="auto" w:fill="auto"/>
             <w:tcMar>
               <w:top w:w="28" w:type="dxa"/>
@@ -5165,7 +5337,7 @@
                 <w:sz w:val="16"/>
                 <w:szCs w:val="16"/>
               </w:rPr>
-              <w:t>Mampu menganalisis dan mengevaluasi kinerja pelayanan dan kinerja keuangan rumah sakit</w:t>
+              <w:t>Mampu menyusun business plan (Rencana Strategis Bisnis dan Rencana Bisnis Anggaran)</w:t>
             </w:r>
             <w:r>
               <w:rPr>
@@ -5182,6 +5354,9 @@
         <w:tc>
           <w:tcPr>
             <w:tcW w:w="566" w:type="dxa"/>
+            <w:tcBorders>
+              <w:bottom w:val="single" w:sz="4" w:space="0" w:color="auto"/>
+            </w:tcBorders>
             <w:shd w:val="clear" w:color="auto" w:fill="auto"/>
             <w:tcMar>
               <w:top w:w="28" w:type="dxa"/>
@@ -5214,13 +5389,16 @@
                 <w:sz w:val="16"/>
                 <w:szCs w:val="16"/>
               </w:rPr>
-              <w:t>29</w:t>
+              <w:t>28</w:t>
             </w:r>
           </w:p>
         </w:tc>
         <w:tc>
           <w:tcPr>
             <w:tcW w:w="8897" w:type="dxa"/>
+            <w:tcBorders>
+              <w:bottom w:val="single" w:sz="4" w:space="0" w:color="auto"/>
+            </w:tcBorders>
             <w:shd w:val="clear" w:color="auto" w:fill="auto"/>
             <w:tcMar>
               <w:top w:w="28" w:type="dxa"/>
@@ -5245,35 +5423,88 @@
                 <w:sz w:val="16"/>
                 <w:szCs w:val="16"/>
               </w:rPr>
-              <w:t>Mampu berkomunikasi dengan pimpinan, kelompok profesi lain dan customer.</w:t>
-            </w:r>
+              <w:t>Mampu menganalisis dan mengevaluasi kinerja pelayanan dan kinerja keuangan rumah sakit</w:t>
+            </w:r>
+            <w:r>
+              <w:rPr>
+                <w:rFonts w:ascii="Times New Roman" w:eastAsia="Times New Roman" w:hAnsi="Times New Roman"/>
+                <w:sz w:val="16"/>
+                <w:szCs w:val="16"/>
+              </w:rPr>
+              <w:t>.</w:t>
+            </w:r>
+          </w:p>
+        </w:tc>
+      </w:tr>
+      <w:tr>
+        <w:trPr>
+          <w:trHeight w:val="36"/>
+        </w:trPr>
+        <w:tc>
+          <w:tcPr>
+            <w:tcW w:w="566" w:type="dxa"/>
+            <w:tcBorders>
+              <w:top w:val="single" w:sz="4" w:space="0" w:color="auto"/>
+              <w:left w:val="nil"/>
+              <w:bottom w:val="nil"/>
+              <w:right w:val="nil"/>
+            </w:tcBorders>
+            <w:shd w:val="clear" w:color="auto" w:fill="auto"/>
+            <w:tcMar>
+              <w:top w:w="28" w:type="dxa"/>
+              <w:left w:w="28" w:type="dxa"/>
+              <w:bottom w:w="28" w:type="dxa"/>
+              <w:right w:w="28" w:type="dxa"/>
+            </w:tcMar>
+          </w:tcPr>
+          <w:p>
+            <w:pPr>
+              <w:widowControl w:val="0"/>
+              <w:jc w:val="center"/>
+              <w:rPr>
+                <w:rFonts w:ascii="Times New Roman" w:eastAsia="Times New Roman" w:hAnsi="Times New Roman"/>
+                <w:sz w:val="12"/>
+                <w:szCs w:val="12"/>
+              </w:rPr>
+            </w:pPr>
+          </w:p>
+        </w:tc>
+        <w:tc>
+          <w:tcPr>
+            <w:tcW w:w="8897" w:type="dxa"/>
+            <w:tcBorders>
+              <w:top w:val="single" w:sz="4" w:space="0" w:color="auto"/>
+              <w:left w:val="nil"/>
+              <w:bottom w:val="nil"/>
+              <w:right w:val="nil"/>
+            </w:tcBorders>
+            <w:shd w:val="clear" w:color="auto" w:fill="auto"/>
+            <w:tcMar>
+              <w:top w:w="28" w:type="dxa"/>
+              <w:left w:w="28" w:type="dxa"/>
+              <w:bottom w:w="28" w:type="dxa"/>
+              <w:right w:w="28" w:type="dxa"/>
+            </w:tcMar>
+          </w:tcPr>
+          <w:p>
+            <w:pPr>
+              <w:widowControl w:val="0"/>
+              <w:jc w:val="both"/>
+              <w:rPr>
+                <w:rFonts w:ascii="Times New Roman" w:eastAsia="Times New Roman" w:hAnsi="Times New Roman"/>
+                <w:sz w:val="12"/>
+                <w:szCs w:val="12"/>
+              </w:rPr>
+            </w:pPr>
           </w:p>
         </w:tc>
       </w:tr>
     </w:tbl>
-    <w:p>
-      <w:pPr>
-        <w:widowControl w:val="0"/>
-        <w:pBdr>
-          <w:top w:val="nil"/>
-          <w:left w:val="nil"/>
-          <w:bottom w:val="nil"/>
-          <w:right w:val="nil"/>
-          <w:between w:val="nil"/>
-        </w:pBdr>
-        <w:spacing w:after="0"/>
-        <w:rPr>
-          <w:rFonts w:ascii="Times New Roman" w:eastAsia="Times New Roman" w:hAnsi="Times New Roman"/>
-          <w:sz w:val="16"/>
-          <w:szCs w:val="16"/>
-        </w:rPr>
-      </w:pPr>
-    </w:p>
     <w:tbl>
       <w:tblPr>
         <w:tblStyle w:val="afffa"/>
         <w:tblW w:w="9533" w:type="dxa"/>
-        <w:tblInd w:w="144" w:type="dxa"/>
+        <w:tblInd w:w="139" w:type="dxa"/>
         <w:tblBorders>
           <w:top w:val="single" w:sz="8" w:space="0" w:color="000000"/>
           <w:left w:val="single" w:sz="8" w:space="0" w:color="000000"/>
@@ -5293,6 +5524,12 @@
         <w:tc>
           <w:tcPr>
             <w:tcW w:w="566" w:type="dxa"/>
+            <w:tcBorders>
+              <w:top w:val="single" w:sz="4" w:space="0" w:color="auto"/>
+              <w:left w:val="single" w:sz="4" w:space="0" w:color="auto"/>
+              <w:bottom w:val="single" w:sz="4" w:space="0" w:color="auto"/>
+              <w:right w:val="single" w:sz="4" w:space="0" w:color="auto"/>
+            </w:tcBorders>
             <w:shd w:val="clear" w:color="auto" w:fill="auto"/>
             <w:tcMar>
               <w:top w:w="28" w:type="dxa"/>
@@ -5325,13 +5562,19 @@
                 <w:sz w:val="16"/>
                 <w:szCs w:val="16"/>
               </w:rPr>
-              <w:t>30</w:t>
+              <w:t>29</w:t>
             </w:r>
           </w:p>
         </w:tc>
         <w:tc>
           <w:tcPr>
             <w:tcW w:w="8967" w:type="dxa"/>
+            <w:tcBorders>
+              <w:top w:val="single" w:sz="4" w:space="0" w:color="auto"/>
+              <w:left w:val="single" w:sz="4" w:space="0" w:color="auto"/>
+              <w:bottom w:val="single" w:sz="4" w:space="0" w:color="auto"/>
+              <w:right w:val="single" w:sz="4" w:space="0" w:color="auto"/>
+            </w:tcBorders>
             <w:shd w:val="clear" w:color="auto" w:fill="auto"/>
             <w:tcMar>
               <w:top w:w="28" w:type="dxa"/>
@@ -5345,18 +5588,18 @@
               <w:widowControl w:val="0"/>
               <w:jc w:val="both"/>
               <w:rPr>
-                <w:rFonts w:ascii="Times New Roman" w:hAnsi="Times New Roman"/>
-                <w:sz w:val="16"/>
-                <w:szCs w:val="16"/>
-              </w:rPr>
-            </w:pPr>
-            <w:r>
-              <w:rPr>
-                <w:rFonts w:ascii="Times New Roman" w:eastAsia="Times New Roman" w:hAnsi="Times New Roman"/>
-                <w:sz w:val="16"/>
-                <w:szCs w:val="16"/>
-              </w:rPr>
-              <w:t>Mampu memimpin tim kerja yang handal dalam menyelesaikan masalah administrasi perumahsakitan.</w:t>
+                <w:rFonts w:ascii="Times New Roman" w:eastAsia="Times New Roman" w:hAnsi="Times New Roman"/>
+                <w:sz w:val="16"/>
+                <w:szCs w:val="16"/>
+              </w:rPr>
+            </w:pPr>
+            <w:r>
+              <w:rPr>
+                <w:rFonts w:ascii="Times New Roman" w:eastAsia="Times New Roman" w:hAnsi="Times New Roman"/>
+                <w:sz w:val="16"/>
+                <w:szCs w:val="16"/>
+              </w:rPr>
+              <w:t>Mampu berkomunikasi dengan pimpinan, kelompok profesi lain dan customer.</w:t>
             </w:r>
           </w:p>
         </w:tc>
@@ -5365,6 +5608,9 @@
         <w:tc>
           <w:tcPr>
             <w:tcW w:w="566" w:type="dxa"/>
+            <w:tcBorders>
+              <w:top w:val="single" w:sz="4" w:space="0" w:color="auto"/>
+            </w:tcBorders>
             <w:shd w:val="clear" w:color="auto" w:fill="auto"/>
             <w:tcMar>
               <w:top w:w="28" w:type="dxa"/>
@@ -5397,13 +5643,16 @@
                 <w:sz w:val="16"/>
                 <w:szCs w:val="16"/>
               </w:rPr>
-              <w:t>31</w:t>
+              <w:t>30</w:t>
             </w:r>
           </w:p>
         </w:tc>
         <w:tc>
           <w:tcPr>
             <w:tcW w:w="8967" w:type="dxa"/>
+            <w:tcBorders>
+              <w:top w:val="single" w:sz="4" w:space="0" w:color="auto"/>
+            </w:tcBorders>
             <w:shd w:val="clear" w:color="auto" w:fill="auto"/>
             <w:tcMar>
               <w:top w:w="28" w:type="dxa"/>
@@ -5417,25 +5666,18 @@
               <w:widowControl w:val="0"/>
               <w:jc w:val="both"/>
               <w:rPr>
-                <w:sz w:val="16"/>
-                <w:szCs w:val="16"/>
-              </w:rPr>
-            </w:pPr>
-            <w:r>
-              <w:rPr>
-                <w:rFonts w:ascii="Times New Roman" w:eastAsia="Times New Roman" w:hAnsi="Times New Roman"/>
-                <w:sz w:val="16"/>
-                <w:szCs w:val="16"/>
-              </w:rPr>
-              <w:t>Mampu merencanakan dan mengelola logistik rumah sakit</w:t>
-            </w:r>
-            <w:r>
-              <w:rPr>
-                <w:rFonts w:ascii="Times New Roman" w:eastAsia="Times New Roman" w:hAnsi="Times New Roman"/>
-                <w:sz w:val="16"/>
-                <w:szCs w:val="16"/>
-              </w:rPr>
-              <w:t>.</w:t>
+                <w:rFonts w:ascii="Times New Roman" w:eastAsia="Times New Roman" w:hAnsi="Times New Roman"/>
+                <w:sz w:val="16"/>
+                <w:szCs w:val="16"/>
+              </w:rPr>
+            </w:pPr>
+            <w:r>
+              <w:rPr>
+                <w:rFonts w:ascii="Times New Roman" w:eastAsia="Times New Roman" w:hAnsi="Times New Roman"/>
+                <w:sz w:val="16"/>
+                <w:szCs w:val="16"/>
+              </w:rPr>
+              <w:t>Mampu memimpin tim kerja yang handal dalam menyelesaikan masalah administrasi perumahsakitan.</w:t>
             </w:r>
           </w:p>
         </w:tc>
@@ -5476,7 +5718,7 @@
                 <w:sz w:val="16"/>
                 <w:szCs w:val="16"/>
               </w:rPr>
-              <w:t>32</w:t>
+              <w:t>31</w:t>
             </w:r>
           </w:p>
         </w:tc>
@@ -5496,18 +5738,25 @@
               <w:widowControl w:val="0"/>
               <w:jc w:val="both"/>
               <w:rPr>
-                <w:rFonts w:ascii="Times New Roman" w:eastAsia="Times New Roman" w:hAnsi="Times New Roman"/>
-                <w:sz w:val="16"/>
-                <w:szCs w:val="16"/>
-              </w:rPr>
-            </w:pPr>
-            <w:r>
-              <w:rPr>
-                <w:rFonts w:ascii="Times New Roman" w:eastAsia="Times New Roman" w:hAnsi="Times New Roman"/>
-                <w:sz w:val="16"/>
-                <w:szCs w:val="16"/>
-              </w:rPr>
-              <w:t>Mampu mengelola manajemen mutu terpadu pelayanan rumah sakit.</w:t>
+                <w:sz w:val="16"/>
+                <w:szCs w:val="16"/>
+              </w:rPr>
+            </w:pPr>
+            <w:r>
+              <w:rPr>
+                <w:rFonts w:ascii="Times New Roman" w:eastAsia="Times New Roman" w:hAnsi="Times New Roman"/>
+                <w:sz w:val="16"/>
+                <w:szCs w:val="16"/>
+              </w:rPr>
+              <w:t>Mampu merencanakan dan mengelola logistik rumah sakit</w:t>
+            </w:r>
+            <w:r>
+              <w:rPr>
+                <w:rFonts w:ascii="Times New Roman" w:eastAsia="Times New Roman" w:hAnsi="Times New Roman"/>
+                <w:sz w:val="16"/>
+                <w:szCs w:val="16"/>
+              </w:rPr>
+              <w:t>.</w:t>
             </w:r>
           </w:p>
         </w:tc>
@@ -5548,7 +5797,7 @@
                 <w:sz w:val="16"/>
                 <w:szCs w:val="16"/>
               </w:rPr>
-              <w:t>33</w:t>
+              <w:t>32</w:t>
             </w:r>
           </w:p>
         </w:tc>
@@ -5579,7 +5828,7 @@
                 <w:sz w:val="16"/>
                 <w:szCs w:val="16"/>
               </w:rPr>
-              <w:t>Mampu menyusun studi kelayakan bisnis.</w:t>
+              <w:t>Mampu mengelola manajemen mutu terpadu pelayanan rumah sakit.</w:t>
             </w:r>
           </w:p>
         </w:tc>
@@ -5620,7 +5869,7 @@
                 <w:sz w:val="16"/>
                 <w:szCs w:val="16"/>
               </w:rPr>
-              <w:t>34</w:t>
+              <w:t>33</w:t>
             </w:r>
           </w:p>
         </w:tc>
@@ -5651,15 +5900,7 @@
                 <w:sz w:val="16"/>
                 <w:szCs w:val="16"/>
               </w:rPr>
-              <w:t>Mampu menyusun tarif layanan rumah sakit</w:t>
-            </w:r>
-            <w:r>
-              <w:rPr>
-                <w:rFonts w:ascii="Times New Roman" w:eastAsia="Times New Roman" w:hAnsi="Times New Roman"/>
-                <w:sz w:val="16"/>
-                <w:szCs w:val="16"/>
-              </w:rPr>
-              <w:t>.</w:t>
+              <w:t>Mampu menyusun studi kelayakan bisnis.</w:t>
             </w:r>
           </w:p>
         </w:tc>
@@ -5700,7 +5941,7 @@
                 <w:sz w:val="16"/>
                 <w:szCs w:val="16"/>
               </w:rPr>
-              <w:t>35</w:t>
+              <w:t>34</w:t>
             </w:r>
           </w:p>
         </w:tc>
@@ -5731,7 +5972,7 @@
                 <w:sz w:val="16"/>
                 <w:szCs w:val="16"/>
               </w:rPr>
-              <w:t>Mampu menganalisis dan mengevaluasi data epidemiologis untuk berbagai informasi strategis</w:t>
+              <w:t>Mampu menyusun tarif layanan rumah sakit</w:t>
             </w:r>
             <w:r>
               <w:rPr>
@@ -5780,7 +6021,7 @@
                 <w:sz w:val="16"/>
                 <w:szCs w:val="16"/>
               </w:rPr>
-              <w:t>36</w:t>
+              <w:t>35</w:t>
             </w:r>
           </w:p>
         </w:tc>
@@ -5811,7 +6052,7 @@
                 <w:sz w:val="16"/>
                 <w:szCs w:val="16"/>
               </w:rPr>
-              <w:t>Mampu melakukan penelitian administrasi rumah sakit dalam rangka menganalisis masalah-masalah rumah sakit</w:t>
+              <w:t>Mampu menganalisis dan mengevaluasi data epidemiologis untuk berbagai informasi strategis</w:t>
             </w:r>
             <w:r>
               <w:rPr>
@@ -5828,11 +6069,6 @@
         <w:tc>
           <w:tcPr>
             <w:tcW w:w="566" w:type="dxa"/>
-            <w:tcBorders>
-              <w:left w:val="single" w:sz="4" w:space="0" w:color="FFFFFF" w:themeColor="background1"/>
-              <w:bottom w:val="single" w:sz="4" w:space="0" w:color="FFFFFF" w:themeColor="background1"/>
-              <w:right w:val="single" w:sz="4" w:space="0" w:color="FFFFFF" w:themeColor="background1"/>
-            </w:tcBorders>
             <w:shd w:val="clear" w:color="auto" w:fill="auto"/>
             <w:tcMar>
               <w:top w:w="28" w:type="dxa"/>
@@ -5851,16 +6087,27 @@
                 <w:szCs w:val="16"/>
               </w:rPr>
             </w:pPr>
+            <w:r>
+              <w:rPr>
+                <w:rFonts w:ascii="Times New Roman" w:eastAsia="Times New Roman" w:hAnsi="Times New Roman"/>
+                <w:sz w:val="16"/>
+                <w:szCs w:val="16"/>
+              </w:rPr>
+              <w:t>3.1.</w:t>
+            </w:r>
+            <w:r>
+              <w:rPr>
+                <w:rFonts w:ascii="Times New Roman" w:eastAsia="Times New Roman" w:hAnsi="Times New Roman"/>
+                <w:sz w:val="16"/>
+                <w:szCs w:val="16"/>
+              </w:rPr>
+              <w:t>36</w:t>
+            </w:r>
           </w:p>
         </w:tc>
         <w:tc>
           <w:tcPr>
             <w:tcW w:w="8967" w:type="dxa"/>
-            <w:tcBorders>
-              <w:left w:val="single" w:sz="4" w:space="0" w:color="FFFFFF" w:themeColor="background1"/>
-              <w:bottom w:val="single" w:sz="4" w:space="0" w:color="FFFFFF" w:themeColor="background1"/>
-              <w:right w:val="single" w:sz="4" w:space="0" w:color="FFFFFF" w:themeColor="background1"/>
-            </w:tcBorders>
             <w:shd w:val="clear" w:color="auto" w:fill="auto"/>
             <w:tcMar>
               <w:top w:w="28" w:type="dxa"/>
@@ -5879,6 +6126,22 @@
                 <w:szCs w:val="16"/>
               </w:rPr>
             </w:pPr>
+            <w:r>
+              <w:rPr>
+                <w:rFonts w:ascii="Times New Roman" w:eastAsia="Times New Roman" w:hAnsi="Times New Roman"/>
+                <w:sz w:val="16"/>
+                <w:szCs w:val="16"/>
+              </w:rPr>
+              <w:t>Mampu melakukan penelitian administrasi rumah sakit dalam rangka menganalisis masalah-masalah rumah sakit</w:t>
+            </w:r>
+            <w:r>
+              <w:rPr>
+                <w:rFonts w:ascii="Times New Roman" w:eastAsia="Times New Roman" w:hAnsi="Times New Roman"/>
+                <w:sz w:val="16"/>
+                <w:szCs w:val="16"/>
+              </w:rPr>
+              <w:t>.</w:t>
+            </w:r>
           </w:p>
         </w:tc>
       </w:tr>

</xml_diff>

<commit_message>
add export button dversi
</commit_message>
<xml_diff>
--- a/storage/template/S1_ARS.docx
+++ b/storage/template/S1_ARS.docx
@@ -170,7 +170,16 @@
                                 <w:color w:val="000000"/>
                                 <w:sz w:val="18"/>
                               </w:rPr>
-                              <w:t>YAYASAN BORNEO LESTARI</w:t>
+                              <w:t xml:space="preserve">YAYASAN </w:t>
+                            </w:r>
+                            <w:r>
+                              <w:rPr>
+                                <w:rFonts w:ascii="Lustria" w:eastAsia="Lustria" w:hAnsi="Lustria" w:cs="Lustria"/>
+                                <w:b/>
+                                <w:color w:val="000000"/>
+                                <w:sz w:val="18"/>
+                              </w:rPr>
+                              <w:t>BORNEO LESTARI</w:t>
                             </w:r>
                           </w:p>
                         </w:txbxContent>
@@ -202,7 +211,16 @@
                           <w:color w:val="000000"/>
                           <w:sz w:val="18"/>
                         </w:rPr>
-                        <w:t>YAYASAN BORNEO LESTARI</w:t>
+                        <w:t xml:space="preserve">YAYASAN </w:t>
+                      </w:r>
+                      <w:r>
+                        <w:rPr>
+                          <w:rFonts w:ascii="Lustria" w:eastAsia="Lustria" w:hAnsi="Lustria" w:cs="Lustria"/>
+                          <w:b/>
+                          <w:color w:val="000000"/>
+                          <w:sz w:val="18"/>
+                        </w:rPr>
+                        <w:t>BORNEO LESTARI</w:t>
                       </w:r>
                     </w:p>
                   </w:txbxContent>
@@ -7335,6 +7353,13 @@
                 <w:rFonts w:ascii="Times New Roman" w:eastAsia="Times New Roman" w:hAnsi="Times New Roman"/>
                 <w:u w:val="single"/>
               </w:rPr>
+              <w:t xml:space="preserve">Hj. </w:t>
+            </w:r>
+            <w:r>
+              <w:rPr>
+                <w:rFonts w:ascii="Times New Roman" w:eastAsia="Times New Roman" w:hAnsi="Times New Roman"/>
+                <w:u w:val="single"/>
+              </w:rPr>
               <w:t xml:space="preserve">Liana Fitriani Hasymi, S.Pi, </w:t>
             </w:r>
             <w:r>
@@ -7342,7 +7367,7 @@
                 <w:rFonts w:ascii="Times New Roman" w:eastAsia="Times New Roman" w:hAnsi="Times New Roman"/>
                 <w:u w:val="single"/>
               </w:rPr>
-              <w:t>S</w:t>
+              <w:t>M</w:t>
             </w:r>
             <w:r>
               <w:rPr>

</xml_diff>